<commit_message>
Age Race Focus + LE using DOF + CA_Demographics + more
</commit_message>
<xml_diff>
--- a/myCCB/myData/appText/AppTextWord.docx
+++ b/myCCB/myData/appText/AppTextWord.docx
@@ -1424,7 +1424,6 @@
         </w:rPr>
       </w:pPr>
       <w:proofErr w:type="spellStart"/>
-      <w:proofErr w:type="gramStart"/>
       <w:r>
         <w:rPr>
           <w:rFonts w:ascii="Courier New" w:hAnsi="Courier New" w:cs="Courier New"/>
@@ -1436,14 +1435,7 @@
         <w:rPr>
           <w:rFonts w:ascii="Courier New" w:hAnsi="Courier New" w:cs="Courier New"/>
         </w:rPr>
-        <w:t xml:space="preserve">  &lt;</w:t>
-      </w:r>
-      <w:proofErr w:type="gramEnd"/>
-      <w:r>
-        <w:rPr>
-          <w:rFonts w:ascii="Courier New" w:hAnsi="Courier New" w:cs="Courier New"/>
-        </w:rPr>
-        <w:t>- paste0('&lt;li style="margin-left: 40px"&gt;The &lt;b&gt;Top Level&lt;/b&gt; includes only the five most aggregated conditions (e.g. Cardiovascular diseases, Injuries) and All Causes combined.&lt;/li&gt;</w:t>
+        <w:t xml:space="preserve">  &lt;- paste0('&lt;li style="margin-left: 40px"&gt;The &lt;b&gt;Top Level&lt;/b&gt; includes only the five most aggregated conditions (e.g. Cardiovascular diseases, Injuries) and All Causes combined.&lt;/li&gt;</w:t>
       </w:r>
     </w:p>
     <w:p>
@@ -1889,17 +1881,9 @@
         <w:rPr>
           <w:rFonts w:ascii="Courier New" w:hAnsi="Courier New" w:cs="Courier New"/>
         </w:rPr>
-        <w:t>list-style-</w:t>
-      </w:r>
-      <w:proofErr w:type="gramStart"/>
-      <w:r>
-        <w:rPr>
-          <w:rFonts w:ascii="Courier New" w:hAnsi="Courier New" w:cs="Courier New"/>
-        </w:rPr>
-        <w:t>type:circle</w:t>
+        <w:t>list-style-type:circle</w:t>
       </w:r>
       <w:proofErr w:type="spellEnd"/>
-      <w:proofErr w:type="gramEnd"/>
       <w:r>
         <w:rPr>
           <w:rFonts w:ascii="Courier New" w:hAnsi="Courier New" w:cs="Courier New"/>
@@ -6164,6 +6148,731 @@
         </w:rPr>
         <w:t xml:space="preserve"> &lt;- </w:t>
       </w:r>
+    </w:p>
+    <w:p>
+      <w:pPr>
+        <w:spacing w:after="0"/>
+        <w:rPr>
+          <w:rFonts w:ascii="Courier New" w:hAnsi="Courier New" w:cs="Courier New"/>
+        </w:rPr>
+      </w:pPr>
+      <w:r>
+        <w:rPr>
+          <w:rFonts w:ascii="Courier New" w:hAnsi="Courier New" w:cs="Courier New"/>
+        </w:rPr>
+        <w:t>"</w:t>
+      </w:r>
+      <w:r>
+        <w:rPr>
+          <w:rFonts w:ascii="Courier New" w:hAnsi="Courier New" w:cs="Courier New"/>
+        </w:rPr>
+        <w:t>Th</w:t>
+      </w:r>
+      <w:r>
+        <w:rPr>
+          <w:rFonts w:ascii="Courier New" w:hAnsi="Courier New" w:cs="Courier New"/>
+        </w:rPr>
+        <w:t>is</w:t>
+      </w:r>
+      <w:r>
+        <w:rPr>
+          <w:rFonts w:ascii="Courier New" w:hAnsi="Courier New" w:cs="Courier New"/>
+        </w:rPr>
+        <w:t xml:space="preserve"> </w:t>
+      </w:r>
+      <w:r>
+        <w:rPr>
+          <w:rFonts w:ascii="Courier New" w:hAnsi="Courier New" w:cs="Courier New"/>
+        </w:rPr>
+        <w:t xml:space="preserve">chart </w:t>
+      </w:r>
+      <w:r>
+        <w:rPr>
+          <w:rFonts w:ascii="Courier New" w:hAnsi="Courier New" w:cs="Courier New"/>
+        </w:rPr>
+        <w:t xml:space="preserve">shows hospitalization for a condition based </w:t>
+      </w:r>
+      <w:r>
+        <w:rPr>
+          <w:rFonts w:ascii="Courier New" w:hAnsi="Courier New" w:cs="Courier New"/>
+        </w:rPr>
+        <w:t xml:space="preserve">on </w:t>
+      </w:r>
+      <w:r>
+        <w:rPr>
+          <w:rFonts w:ascii="Courier New" w:hAnsi="Courier New" w:cs="Courier New"/>
+        </w:rPr>
+        <w:t>it being the primary reason</w:t>
+      </w:r>
+      <w:r>
+        <w:rPr>
+          <w:rFonts w:ascii="Courier New" w:hAnsi="Courier New" w:cs="Courier New"/>
+        </w:rPr>
+        <w:t xml:space="preserve"> (principal diagnosis)</w:t>
+      </w:r>
+      <w:r>
+        <w:rPr>
+          <w:rFonts w:ascii="Courier New" w:hAnsi="Courier New" w:cs="Courier New"/>
+        </w:rPr>
+        <w:t xml:space="preserve"> for hospitalization OR it being listed in ANY of the other </w:t>
+      </w:r>
+      <w:r>
+        <w:rPr>
+          <w:rFonts w:ascii="Courier New" w:hAnsi="Courier New" w:cs="Courier New"/>
+        </w:rPr>
+        <w:t xml:space="preserve">diagnostic </w:t>
+      </w:r>
+      <w:r>
+        <w:rPr>
+          <w:rFonts w:ascii="Courier New" w:hAnsi="Courier New" w:cs="Courier New"/>
+        </w:rPr>
+        <w:t>fields</w:t>
+      </w:r>
+      <w:r>
+        <w:rPr>
+          <w:rFonts w:ascii="Courier New" w:hAnsi="Courier New" w:cs="Courier New"/>
+        </w:rPr>
+        <w:t xml:space="preserve"> (secondary diagnoses)</w:t>
+      </w:r>
+      <w:r>
+        <w:rPr>
+          <w:rFonts w:ascii="Courier New" w:hAnsi="Courier New" w:cs="Courier New"/>
+        </w:rPr>
+        <w:t xml:space="preserve"> for the hospitalization.  This chart provides important insights for understanding burden since some conditions </w:t>
+      </w:r>
+      <w:r>
+        <w:rPr>
+          <w:rFonts w:ascii="Courier New" w:hAnsi="Courier New" w:cs="Courier New"/>
+        </w:rPr>
+        <w:t>are</w:t>
+      </w:r>
+      <w:r>
+        <w:rPr>
+          <w:rFonts w:ascii="Courier New" w:hAnsi="Courier New" w:cs="Courier New"/>
+        </w:rPr>
+        <w:t xml:space="preserve"> overwhelmingly listed as </w:t>
+      </w:r>
+      <w:r>
+        <w:rPr>
+          <w:rFonts w:ascii="Courier New" w:hAnsi="Courier New" w:cs="Courier New"/>
+        </w:rPr>
+        <w:t>'</w:t>
+      </w:r>
+      <w:r>
+        <w:rPr>
+          <w:rFonts w:ascii="Courier New" w:hAnsi="Courier New" w:cs="Courier New"/>
+        </w:rPr>
+        <w:t>primary</w:t>
+      </w:r>
+      <w:r>
+        <w:rPr>
+          <w:rFonts w:ascii="Courier New" w:hAnsi="Courier New" w:cs="Courier New"/>
+        </w:rPr>
+        <w:t>'</w:t>
+      </w:r>
+      <w:r>
+        <w:rPr>
+          <w:rFonts w:ascii="Courier New" w:hAnsi="Courier New" w:cs="Courier New"/>
+        </w:rPr>
+        <w:t xml:space="preserve"> (e.g. birth-related), with few </w:t>
+      </w:r>
+      <w:r>
+        <w:rPr>
+          <w:rFonts w:ascii="Courier New" w:hAnsi="Courier New" w:cs="Courier New"/>
+        </w:rPr>
+        <w:t xml:space="preserve">conditions </w:t>
+      </w:r>
+      <w:r>
+        <w:rPr>
+          <w:rFonts w:ascii="Courier New" w:hAnsi="Courier New" w:cs="Courier New"/>
+        </w:rPr>
+        <w:t xml:space="preserve">listed in other positions; whereas  other conditions </w:t>
+      </w:r>
+      <w:r>
+        <w:rPr>
+          <w:rFonts w:ascii="Courier New" w:hAnsi="Courier New" w:cs="Courier New"/>
+        </w:rPr>
+        <w:t>are</w:t>
+      </w:r>
+      <w:r>
+        <w:rPr>
+          <w:rFonts w:ascii="Courier New" w:hAnsi="Courier New" w:cs="Courier New"/>
+        </w:rPr>
+        <w:t xml:space="preserve"> </w:t>
+      </w:r>
+      <w:r>
+        <w:rPr>
+          <w:rFonts w:ascii="Courier New" w:hAnsi="Courier New" w:cs="Courier New"/>
+        </w:rPr>
+        <w:t xml:space="preserve">frequently </w:t>
+      </w:r>
+      <w:r>
+        <w:rPr>
+          <w:rFonts w:ascii="Courier New" w:hAnsi="Courier New" w:cs="Courier New"/>
+        </w:rPr>
+        <w:t>listed in non-primary positions.</w:t>
+      </w:r>
+      <w:r>
+        <w:rPr>
+          <w:rFonts w:ascii="Courier New" w:hAnsi="Courier New" w:cs="Courier New"/>
+        </w:rPr>
+        <w:t>"</w:t>
+      </w:r>
+    </w:p>
+    <w:p>
+      <w:pPr>
+        <w:spacing w:after="0"/>
+        <w:rPr>
+          <w:rFonts w:ascii="Courier New" w:hAnsi="Courier New" w:cs="Courier New"/>
+        </w:rPr>
+      </w:pPr>
+    </w:p>
+    <w:p>
+      <w:pPr>
+        <w:spacing w:after="0"/>
+        <w:rPr>
+          <w:rFonts w:ascii="Courier New" w:hAnsi="Courier New" w:cs="Courier New"/>
+        </w:rPr>
+      </w:pPr>
+    </w:p>
+    <w:p>
+      <w:pPr>
+        <w:spacing w:after="0"/>
+        <w:rPr>
+          <w:rFonts w:ascii="Courier New" w:hAnsi="Courier New" w:cs="Courier New"/>
+        </w:rPr>
+      </w:pPr>
+      <w:proofErr w:type="spellStart"/>
+      <w:r>
+        <w:rPr>
+          <w:rFonts w:ascii="Courier New" w:hAnsi="Courier New" w:cs="Courier New"/>
+        </w:rPr>
+        <w:t>HospitalizationsTab</w:t>
+      </w:r>
+      <w:proofErr w:type="spellEnd"/>
+      <w:r>
+        <w:rPr>
+          <w:rFonts w:ascii="Courier New" w:hAnsi="Courier New" w:cs="Courier New"/>
+        </w:rPr>
+        <w:t xml:space="preserve"> &lt;-</w:t>
+      </w:r>
+      <w:r>
+        <w:rPr>
+          <w:rFonts w:ascii="Courier New" w:hAnsi="Courier New" w:cs="Courier New"/>
+        </w:rPr>
+        <w:t xml:space="preserve"> paste(</w:t>
+      </w:r>
+      <w:proofErr w:type="spellStart"/>
+      <w:r>
+        <w:rPr>
+          <w:rFonts w:ascii="Courier New" w:hAnsi="Courier New" w:cs="Courier New"/>
+        </w:rPr>
+        <w:t>hospA</w:t>
+      </w:r>
+      <w:proofErr w:type="spellEnd"/>
+      <w:r>
+        <w:rPr>
+          <w:rFonts w:ascii="Courier New" w:hAnsi="Courier New" w:cs="Courier New"/>
+        </w:rPr>
+        <w:t>,</w:t>
+      </w:r>
+      <w:r>
+        <w:rPr>
+          <w:rFonts w:ascii="Courier New" w:hAnsi="Courier New" w:cs="Courier New"/>
+        </w:rPr>
+        <w:t>"</w:t>
+      </w:r>
+      <w:r>
+        <w:rPr>
+          <w:rFonts w:ascii="Courier New" w:hAnsi="Courier New" w:cs="Courier New"/>
+        </w:rPr>
+        <w:t>&lt;br&gt;&lt;br&gt;</w:t>
+      </w:r>
+      <w:r>
+        <w:rPr>
+          <w:rFonts w:ascii="Courier New" w:hAnsi="Courier New" w:cs="Courier New"/>
+        </w:rPr>
+        <w:t>"</w:t>
+      </w:r>
+      <w:r>
+        <w:rPr>
+          <w:rFonts w:ascii="Courier New" w:hAnsi="Courier New" w:cs="Courier New"/>
+        </w:rPr>
+        <w:t>,</w:t>
+      </w:r>
+      <w:proofErr w:type="spellStart"/>
+      <w:r>
+        <w:rPr>
+          <w:rFonts w:ascii="Courier New" w:hAnsi="Courier New" w:cs="Courier New"/>
+        </w:rPr>
+        <w:t>hospB</w:t>
+      </w:r>
+      <w:proofErr w:type="spellEnd"/>
+      <w:r>
+        <w:rPr>
+          <w:rFonts w:ascii="Courier New" w:hAnsi="Courier New" w:cs="Courier New"/>
+        </w:rPr>
+        <w:t>)</w:t>
+      </w:r>
+    </w:p>
+    <w:p>
+      <w:pPr>
+        <w:spacing w:after="0"/>
+        <w:rPr>
+          <w:rFonts w:ascii="Courier New" w:hAnsi="Courier New" w:cs="Courier New"/>
+        </w:rPr>
+      </w:pPr>
+      <w:proofErr w:type="spellStart"/>
+      <w:r>
+        <w:rPr>
+          <w:rFonts w:ascii="Courier New" w:hAnsi="Courier New" w:cs="Courier New"/>
+        </w:rPr>
+        <w:t>Hospital</w:t>
+      </w:r>
+      <w:r>
+        <w:rPr>
+          <w:rFonts w:ascii="Courier New" w:hAnsi="Courier New" w:cs="Courier New"/>
+        </w:rPr>
+        <w:t>PrimaryAny</w:t>
+      </w:r>
+      <w:r>
+        <w:rPr>
+          <w:rFonts w:ascii="Courier New" w:hAnsi="Courier New" w:cs="Courier New"/>
+        </w:rPr>
+        <w:t>Tab</w:t>
+      </w:r>
+      <w:proofErr w:type="spellEnd"/>
+      <w:r>
+        <w:rPr>
+          <w:rFonts w:ascii="Courier New" w:hAnsi="Courier New" w:cs="Courier New"/>
+        </w:rPr>
+        <w:t xml:space="preserve"> &lt;- paste(</w:t>
+      </w:r>
+      <w:proofErr w:type="spellStart"/>
+      <w:r>
+        <w:rPr>
+          <w:rFonts w:ascii="Courier New" w:hAnsi="Courier New" w:cs="Courier New"/>
+        </w:rPr>
+        <w:t>hospA</w:t>
+      </w:r>
+      <w:proofErr w:type="spellEnd"/>
+      <w:r>
+        <w:rPr>
+          <w:rFonts w:ascii="Courier New" w:hAnsi="Courier New" w:cs="Courier New"/>
+        </w:rPr>
+        <w:t>,"&lt;br&gt;&lt;br&gt;",</w:t>
+      </w:r>
+      <w:proofErr w:type="spellStart"/>
+      <w:r>
+        <w:rPr>
+          <w:rFonts w:ascii="Courier New" w:hAnsi="Courier New" w:cs="Courier New"/>
+        </w:rPr>
+        <w:t>hosp</w:t>
+      </w:r>
+      <w:r>
+        <w:rPr>
+          <w:rFonts w:ascii="Courier New" w:hAnsi="Courier New" w:cs="Courier New"/>
+        </w:rPr>
+        <w:t>C</w:t>
+      </w:r>
+      <w:proofErr w:type="spellEnd"/>
+      <w:r>
+        <w:rPr>
+          <w:rFonts w:ascii="Courier New" w:hAnsi="Courier New" w:cs="Courier New"/>
+        </w:rPr>
+        <w:t>)</w:t>
+      </w:r>
+    </w:p>
+    <w:p>
+      <w:pPr>
+        <w:spacing w:after="0"/>
+        <w:rPr>
+          <w:rFonts w:ascii="Courier New" w:hAnsi="Courier New" w:cs="Courier New"/>
+        </w:rPr>
+      </w:pPr>
+    </w:p>
+    <w:p>
+      <w:pPr>
+        <w:spacing w:after="0"/>
+        <w:rPr>
+          <w:rFonts w:ascii="Courier New" w:hAnsi="Courier New" w:cs="Courier New"/>
+        </w:rPr>
+      </w:pPr>
+      <w:proofErr w:type="spellStart"/>
+      <w:r>
+        <w:rPr>
+          <w:rFonts w:ascii="Courier New" w:hAnsi="Courier New" w:cs="Courier New"/>
+          <w:highlight w:val="cyan"/>
+        </w:rPr>
+        <w:t>disparitiesTab</w:t>
+      </w:r>
+      <w:proofErr w:type="spellEnd"/>
+      <w:r>
+        <w:rPr>
+          <w:rFonts w:ascii="Courier New" w:hAnsi="Courier New" w:cs="Courier New"/>
+        </w:rPr>
+        <w:t xml:space="preserve"> &lt;- paste0('</w:t>
+      </w:r>
+    </w:p>
+    <w:p>
+      <w:pPr>
+        <w:spacing w:after="0"/>
+        <w:rPr>
+          <w:rFonts w:ascii="Courier New" w:hAnsi="Courier New" w:cs="Courier New"/>
+        </w:rPr>
+      </w:pPr>
+      <w:r>
+        <w:rPr>
+          <w:rFonts w:ascii="Courier New" w:hAnsi="Courier New" w:cs="Courier New"/>
+        </w:rPr>
+        <w:t>This visualization is a new presentation of disparities data, and should be considered preliminary. We are exploring other approaches and methods and welcome your input.</w:t>
+      </w:r>
+    </w:p>
+    <w:p>
+      <w:pPr>
+        <w:spacing w:after="0"/>
+        <w:rPr>
+          <w:rFonts w:ascii="Courier New" w:hAnsi="Courier New" w:cs="Courier New"/>
+        </w:rPr>
+      </w:pPr>
+      <w:r>
+        <w:rPr>
+          <w:rFonts w:ascii="Courier New" w:hAnsi="Courier New" w:cs="Courier New"/>
+        </w:rPr>
+        <w:t>&lt;br&gt;&lt;br&gt;</w:t>
+      </w:r>
+    </w:p>
+    <w:p>
+      <w:pPr>
+        <w:spacing w:after="0"/>
+        <w:rPr>
+          <w:rFonts w:ascii="Courier New" w:hAnsi="Courier New" w:cs="Courier New"/>
+        </w:rPr>
+      </w:pPr>
+      <w:r>
+        <w:rPr>
+          <w:rFonts w:ascii="Courier New" w:hAnsi="Courier New" w:cs="Courier New"/>
+        </w:rPr>
+        <w:t>This tab shows differences, or &lt;b&gt;disparities&lt;/b&gt;, in death rates between &lt;b&gt;racial/ethnic groups&lt;/b&gt;, &lt;b&gt;age groups&lt;/b&gt;, and &lt;b&gt;sex&lt;/b&gt;, for a selected cause of death in a selected county or the State overall. Reducing disparities in health outcomes is a key goal of Public Health, and clear data is essential for progress towards this goal.</w:t>
+      </w:r>
+    </w:p>
+    <w:p>
+      <w:pPr>
+        <w:spacing w:after="0"/>
+        <w:rPr>
+          <w:rFonts w:ascii="Courier New" w:hAnsi="Courier New" w:cs="Courier New"/>
+        </w:rPr>
+      </w:pPr>
+      <w:r>
+        <w:rPr>
+          <w:rFonts w:ascii="Courier New" w:hAnsi="Courier New" w:cs="Courier New"/>
+        </w:rPr>
+        <w:t>&lt;br&gt;&lt;br&gt;</w:t>
+      </w:r>
+    </w:p>
+    <w:p>
+      <w:pPr>
+        <w:spacing w:after="0"/>
+        <w:rPr>
+          <w:rFonts w:ascii="Courier New" w:hAnsi="Courier New" w:cs="Courier New"/>
+        </w:rPr>
+      </w:pPr>
+      <w:r>
+        <w:rPr>
+          <w:rFonts w:ascii="Courier New" w:hAnsi="Courier New" w:cs="Courier New"/>
+        </w:rPr>
+        <w:t>&lt;b&gt;Within each demographic category&lt;/b&gt; (race/ethnic, age, sex), for each cause of death in each geographic group, the &lt;b&gt;rate in the group with the &lt;</w:t>
+      </w:r>
+      <w:proofErr w:type="spellStart"/>
+      <w:r>
+        <w:rPr>
+          <w:rFonts w:ascii="Courier New" w:hAnsi="Courier New" w:cs="Courier New"/>
+        </w:rPr>
+        <w:t>i</w:t>
+      </w:r>
+      <w:proofErr w:type="spellEnd"/>
+      <w:r>
+        <w:rPr>
+          <w:rFonts w:ascii="Courier New" w:hAnsi="Courier New" w:cs="Courier New"/>
+        </w:rPr>
+        <w:t>&gt;lowest rate&lt;/</w:t>
+      </w:r>
+      <w:proofErr w:type="spellStart"/>
+      <w:r>
+        <w:rPr>
+          <w:rFonts w:ascii="Courier New" w:hAnsi="Courier New" w:cs="Courier New"/>
+        </w:rPr>
+        <w:t>i</w:t>
+      </w:r>
+      <w:proofErr w:type="spellEnd"/>
+      <w:r>
+        <w:rPr>
+          <w:rFonts w:ascii="Courier New" w:hAnsi="Courier New" w:cs="Courier New"/>
+        </w:rPr>
+        <w:t xml:space="preserve">&gt; is statistically compared to each other group&lt;/b&gt; in that category (e.g. for a condition where Hispanics have the lowest rate, that rate among Hispanics is compared to the rate among Blacks, Whites, and Asians, etc.). </w:t>
+      </w:r>
+    </w:p>
+    <w:p>
+      <w:pPr>
+        <w:spacing w:after="0"/>
+        <w:rPr>
+          <w:rFonts w:ascii="Courier New" w:hAnsi="Courier New" w:cs="Courier New"/>
+        </w:rPr>
+      </w:pPr>
+      <w:r>
+        <w:rPr>
+          <w:rFonts w:ascii="Courier New" w:hAnsi="Courier New" w:cs="Courier New"/>
+        </w:rPr>
+        <w:lastRenderedPageBreak/>
+        <w:t>&lt;br&gt;&lt;br&gt;</w:t>
+      </w:r>
+    </w:p>
+    <w:p>
+      <w:pPr>
+        <w:spacing w:after="0"/>
+        <w:rPr>
+          <w:rFonts w:ascii="Courier New" w:hAnsi="Courier New" w:cs="Courier New"/>
+        </w:rPr>
+      </w:pPr>
+      <w:r>
+        <w:rPr>
+          <w:rFonts w:ascii="Courier New" w:hAnsi="Courier New" w:cs="Courier New"/>
+        </w:rPr>
+        <w:t xml:space="preserve">In each chart, the group with the lowest rate is shown in green, any group that is statistically significantly higher (based on a statistical cut point of p &lt; 0.01) is shown in red, and any group that is not statistically different from the </w:t>
+      </w:r>
+      <w:r>
+        <w:rPr>
+          <w:rFonts w:ascii="Courier New" w:hAnsi="Courier New" w:cs="Courier New"/>
+        </w:rPr>
+        <w:t>"</w:t>
+      </w:r>
+      <w:r>
+        <w:rPr>
+          <w:rFonts w:ascii="Courier New" w:hAnsi="Courier New" w:cs="Courier New"/>
+        </w:rPr>
+        <w:t>lowest</w:t>
+      </w:r>
+      <w:r>
+        <w:rPr>
+          <w:rFonts w:ascii="Courier New" w:hAnsi="Courier New" w:cs="Courier New"/>
+        </w:rPr>
+        <w:t>"</w:t>
+      </w:r>
+      <w:r>
+        <w:rPr>
+          <w:rFonts w:ascii="Courier New" w:hAnsi="Courier New" w:cs="Courier New"/>
+        </w:rPr>
+        <w:t xml:space="preserve"> group is shown in blue. In addition, 95% confidence intervals are also shown for all rates, to provide visual guidance about the stability of each rate.</w:t>
+      </w:r>
+    </w:p>
+    <w:p>
+      <w:pPr>
+        <w:spacing w:after="0"/>
+        <w:rPr>
+          <w:rFonts w:ascii="Courier New" w:hAnsi="Courier New" w:cs="Courier New"/>
+        </w:rPr>
+      </w:pPr>
+      <w:r>
+        <w:rPr>
+          <w:rFonts w:ascii="Courier New" w:hAnsi="Courier New" w:cs="Courier New"/>
+        </w:rPr>
+        <w:t>&lt;br&gt;&lt;br&gt;</w:t>
+      </w:r>
+    </w:p>
+    <w:p>
+      <w:pPr>
+        <w:spacing w:after="0"/>
+        <w:rPr>
+          <w:rFonts w:ascii="Courier New" w:hAnsi="Courier New" w:cs="Courier New"/>
+        </w:rPr>
+      </w:pPr>
+      <w:r>
+        <w:rPr>
+          <w:rFonts w:ascii="Courier New" w:hAnsi="Courier New" w:cs="Courier New"/>
+        </w:rPr>
+        <w:t>In many instances, not all groups within a demographic category will be shown because all rates based on fewer than 20 deaths are excluded, to avoid misleading observations from very unstable rates.</w:t>
+      </w:r>
+      <w:r>
+        <w:t xml:space="preserve"> </w:t>
+      </w:r>
+      <w:r>
+        <w:rPr>
+          <w:rFonts w:ascii="Courier New" w:hAnsi="Courier New" w:cs="Courier New"/>
+        </w:rPr>
+        <w:t>'</w:t>
+      </w:r>
+      <w:r>
+        <w:rPr>
+          <w:rFonts w:ascii="Courier New" w:hAnsi="Courier New" w:cs="Courier New"/>
+        </w:rPr>
+        <w:t>)</w:t>
+      </w:r>
+    </w:p>
+    <w:p>
+      <w:pPr>
+        <w:spacing w:after="0"/>
+        <w:rPr>
+          <w:rFonts w:ascii="Courier New" w:hAnsi="Courier New" w:cs="Courier New"/>
+        </w:rPr>
+      </w:pPr>
+    </w:p>
+    <w:p>
+      <w:pPr>
+        <w:spacing w:after="0"/>
+        <w:rPr>
+          <w:rFonts w:ascii="Courier New" w:hAnsi="Courier New" w:cs="Courier New"/>
+        </w:rPr>
+      </w:pPr>
+    </w:p>
+    <w:p>
+      <w:pPr>
+        <w:spacing w:after="0"/>
+        <w:rPr>
+          <w:rFonts w:ascii="Courier New" w:hAnsi="Courier New" w:cs="Courier New"/>
+        </w:rPr>
+      </w:pPr>
+    </w:p>
+    <w:p>
+      <w:pPr>
+        <w:spacing w:after="0"/>
+        <w:rPr>
+          <w:rFonts w:ascii="Courier New" w:hAnsi="Courier New" w:cs="Courier New"/>
+        </w:rPr>
+      </w:pPr>
+    </w:p>
+    <w:p>
+      <w:pPr>
+        <w:spacing w:after="0"/>
+        <w:rPr>
+          <w:rFonts w:ascii="Courier New" w:hAnsi="Courier New" w:cs="Courier New"/>
+        </w:rPr>
+      </w:pPr>
+    </w:p>
+    <w:p>
+      <w:pPr>
+        <w:spacing w:after="0"/>
+        <w:rPr>
+          <w:rFonts w:ascii="Courier New" w:hAnsi="Courier New" w:cs="Courier New"/>
+        </w:rPr>
+      </w:pPr>
+    </w:p>
+    <w:p>
+      <w:pPr>
+        <w:spacing w:after="0"/>
+        <w:rPr>
+          <w:rFonts w:ascii="Courier New" w:hAnsi="Courier New" w:cs="Courier New"/>
+        </w:rPr>
+      </w:pPr>
+      <w:proofErr w:type="spellStart"/>
+      <w:r>
+        <w:rPr>
+          <w:rFonts w:ascii="Courier New" w:hAnsi="Courier New" w:cs="Courier New"/>
+          <w:shd w:val="clear" w:color="auto" w:fill="92CDDC" w:themeFill="accent5" w:themeFillTint="99"/>
+        </w:rPr>
+        <w:t>ageRaceFocusTab</w:t>
+      </w:r>
+      <w:proofErr w:type="spellEnd"/>
+      <w:r>
+        <w:rPr>
+          <w:rFonts w:ascii="Courier New" w:hAnsi="Courier New" w:cs="Courier New"/>
+        </w:rPr>
+        <w:t xml:space="preserve"> &lt;- paste0('</w:t>
+      </w:r>
+    </w:p>
+    <w:p>
+      <w:pPr>
+        <w:spacing w:after="0"/>
+        <w:rPr>
+          <w:rFonts w:ascii="Courier New" w:hAnsi="Courier New" w:cs="Courier New"/>
+        </w:rPr>
+      </w:pPr>
+      <w:r>
+        <w:rPr>
+          <w:rFonts w:ascii="Courier New" w:hAnsi="Courier New" w:cs="Courier New"/>
+        </w:rPr>
+        <w:t xml:space="preserve">This tab displays cause-of-death, hospitalization, or emergency department visit rankings for either a selected county or the whole state. The figure shows the ranking based on three data types that can be selected under the Data Type tool. The Grouping Variable tool allows users to view the data either by Age Group or by Race/Ethnicity. </w:t>
+      </w:r>
+    </w:p>
+    <w:p>
+      <w:pPr>
+        <w:spacing w:after="0"/>
+        <w:rPr>
+          <w:rFonts w:ascii="Courier New" w:hAnsi="Courier New" w:cs="Courier New"/>
+        </w:rPr>
+      </w:pPr>
+      <w:r>
+        <w:rPr>
+          <w:rFonts w:ascii="Courier New" w:hAnsi="Courier New" w:cs="Courier New"/>
+        </w:rPr>
+        <w:t>&lt;br&gt;&lt;br&gt;</w:t>
+      </w:r>
+    </w:p>
+    <w:p>
+      <w:pPr>
+        <w:spacing w:after="0"/>
+        <w:rPr>
+          <w:rFonts w:ascii="Courier New" w:hAnsi="Courier New" w:cs="Courier New"/>
+        </w:rPr>
+      </w:pPr>
+      <w:r>
+        <w:rPr>
+          <w:rFonts w:ascii="Courier New" w:hAnsi="Courier New" w:cs="Courier New"/>
+        </w:rPr>
+        <w:t xml:space="preserve">When sorting by Age Group, users have the option to select Older Adult Focus, which emphasizes data for Age Groups 55 and older. The option chosen under the Sort by tool will rank the causes for the specific Age Group or Race/Ethnicity selected. Different measures, including Number, Crude Rate, and Adjusted Rate can be viewed by selecting one of these options in the Measure tool. The Scale tool enables users to select Fixed to view selected groups with the same axis scale or Free to view selected groups with varied axis scales. The Free scale can enhance the </w:t>
+      </w:r>
+      <w:proofErr w:type="spellStart"/>
+      <w:r>
+        <w:rPr>
+          <w:rFonts w:ascii="Courier New" w:hAnsi="Courier New" w:cs="Courier New"/>
+        </w:rPr>
+        <w:t>viewability</w:t>
+      </w:r>
+      <w:proofErr w:type="spellEnd"/>
+      <w:r>
+        <w:rPr>
+          <w:rFonts w:ascii="Courier New" w:hAnsi="Courier New" w:cs="Courier New"/>
+        </w:rPr>
+        <w:t xml:space="preserve"> of some data.</w:t>
+      </w:r>
+      <w:r>
+        <w:t xml:space="preserve"> </w:t>
+      </w:r>
+      <w:r>
+        <w:rPr>
+          <w:rFonts w:ascii="Courier New" w:hAnsi="Courier New" w:cs="Courier New"/>
+        </w:rPr>
+        <w:t>'</w:t>
+      </w:r>
+      <w:r>
+        <w:rPr>
+          <w:rFonts w:ascii="Courier New" w:hAnsi="Courier New" w:cs="Courier New"/>
+        </w:rPr>
+        <w:t>)</w:t>
+      </w:r>
+    </w:p>
+    <w:p>
+      <w:pPr>
+        <w:spacing w:after="0"/>
+        <w:rPr>
+          <w:rFonts w:ascii="Courier New" w:hAnsi="Courier New" w:cs="Courier New"/>
+        </w:rPr>
+      </w:pPr>
+    </w:p>
+    <w:p>
+      <w:pPr>
+        <w:spacing w:after="0"/>
+        <w:rPr>
+          <w:rFonts w:ascii="Courier New" w:hAnsi="Courier New" w:cs="Courier New"/>
+        </w:rPr>
+      </w:pPr>
+    </w:p>
+    <w:p>
+      <w:pPr>
+        <w:spacing w:after="0"/>
+        <w:rPr>
+          <w:rFonts w:ascii="Courier New" w:hAnsi="Courier New" w:cs="Courier New"/>
+        </w:rPr>
+      </w:pPr>
       <w:bookmarkStart w:id="0" w:name="_GoBack"/>
       <w:bookmarkEnd w:id="0"/>
     </w:p>
@@ -6174,184 +6883,6 @@
           <w:rFonts w:ascii="Courier New" w:hAnsi="Courier New" w:cs="Courier New"/>
         </w:rPr>
       </w:pPr>
-      <w:r>
-        <w:rPr>
-          <w:rFonts w:ascii="Courier New" w:hAnsi="Courier New" w:cs="Courier New"/>
-        </w:rPr>
-        <w:t>"</w:t>
-      </w:r>
-      <w:r>
-        <w:rPr>
-          <w:rFonts w:ascii="Courier New" w:hAnsi="Courier New" w:cs="Courier New"/>
-        </w:rPr>
-        <w:t>Th</w:t>
-      </w:r>
-      <w:r>
-        <w:rPr>
-          <w:rFonts w:ascii="Courier New" w:hAnsi="Courier New" w:cs="Courier New"/>
-        </w:rPr>
-        <w:t>is</w:t>
-      </w:r>
-      <w:r>
-        <w:rPr>
-          <w:rFonts w:ascii="Courier New" w:hAnsi="Courier New" w:cs="Courier New"/>
-        </w:rPr>
-        <w:t xml:space="preserve"> </w:t>
-      </w:r>
-      <w:r>
-        <w:rPr>
-          <w:rFonts w:ascii="Courier New" w:hAnsi="Courier New" w:cs="Courier New"/>
-        </w:rPr>
-        <w:t xml:space="preserve">chart </w:t>
-      </w:r>
-      <w:r>
-        <w:rPr>
-          <w:rFonts w:ascii="Courier New" w:hAnsi="Courier New" w:cs="Courier New"/>
-        </w:rPr>
-        <w:t xml:space="preserve">shows hospitalization for a condition based </w:t>
-      </w:r>
-      <w:r>
-        <w:rPr>
-          <w:rFonts w:ascii="Courier New" w:hAnsi="Courier New" w:cs="Courier New"/>
-        </w:rPr>
-        <w:t xml:space="preserve">on </w:t>
-      </w:r>
-      <w:r>
-        <w:rPr>
-          <w:rFonts w:ascii="Courier New" w:hAnsi="Courier New" w:cs="Courier New"/>
-        </w:rPr>
-        <w:t>it being the primary reason</w:t>
-      </w:r>
-      <w:r>
-        <w:rPr>
-          <w:rFonts w:ascii="Courier New" w:hAnsi="Courier New" w:cs="Courier New"/>
-        </w:rPr>
-        <w:t xml:space="preserve"> (principal diagnosis)</w:t>
-      </w:r>
-      <w:r>
-        <w:rPr>
-          <w:rFonts w:ascii="Courier New" w:hAnsi="Courier New" w:cs="Courier New"/>
-        </w:rPr>
-        <w:t xml:space="preserve"> for hospitalization OR it being listed in ANY of the other </w:t>
-      </w:r>
-      <w:r>
-        <w:rPr>
-          <w:rFonts w:ascii="Courier New" w:hAnsi="Courier New" w:cs="Courier New"/>
-        </w:rPr>
-        <w:t xml:space="preserve">diagnostic </w:t>
-      </w:r>
-      <w:r>
-        <w:rPr>
-          <w:rFonts w:ascii="Courier New" w:hAnsi="Courier New" w:cs="Courier New"/>
-        </w:rPr>
-        <w:t>fields</w:t>
-      </w:r>
-      <w:r>
-        <w:rPr>
-          <w:rFonts w:ascii="Courier New" w:hAnsi="Courier New" w:cs="Courier New"/>
-        </w:rPr>
-        <w:t xml:space="preserve"> (secondary diagnoses)</w:t>
-      </w:r>
-      <w:r>
-        <w:rPr>
-          <w:rFonts w:ascii="Courier New" w:hAnsi="Courier New" w:cs="Courier New"/>
-        </w:rPr>
-        <w:t xml:space="preserve"> for the hospitalization.  This chart provides important insights for understanding burden since some conditions </w:t>
-      </w:r>
-      <w:r>
-        <w:rPr>
-          <w:rFonts w:ascii="Courier New" w:hAnsi="Courier New" w:cs="Courier New"/>
-        </w:rPr>
-        <w:t>are</w:t>
-      </w:r>
-      <w:r>
-        <w:rPr>
-          <w:rFonts w:ascii="Courier New" w:hAnsi="Courier New" w:cs="Courier New"/>
-        </w:rPr>
-        <w:t xml:space="preserve"> overwhelmingly listed as </w:t>
-      </w:r>
-      <w:r>
-        <w:rPr>
-          <w:rFonts w:ascii="Courier New" w:hAnsi="Courier New" w:cs="Courier New"/>
-        </w:rPr>
-        <w:t>'</w:t>
-      </w:r>
-      <w:r>
-        <w:rPr>
-          <w:rFonts w:ascii="Courier New" w:hAnsi="Courier New" w:cs="Courier New"/>
-        </w:rPr>
-        <w:t>primary</w:t>
-      </w:r>
-      <w:r>
-        <w:rPr>
-          <w:rFonts w:ascii="Courier New" w:hAnsi="Courier New" w:cs="Courier New"/>
-        </w:rPr>
-        <w:t>'</w:t>
-      </w:r>
-      <w:r>
-        <w:rPr>
-          <w:rFonts w:ascii="Courier New" w:hAnsi="Courier New" w:cs="Courier New"/>
-        </w:rPr>
-        <w:t xml:space="preserve"> (e.g. birth-related), with few </w:t>
-      </w:r>
-      <w:r>
-        <w:rPr>
-          <w:rFonts w:ascii="Courier New" w:hAnsi="Courier New" w:cs="Courier New"/>
-        </w:rPr>
-        <w:t xml:space="preserve">conditions </w:t>
-      </w:r>
-      <w:r>
-        <w:rPr>
-          <w:rFonts w:ascii="Courier New" w:hAnsi="Courier New" w:cs="Courier New"/>
-        </w:rPr>
-        <w:t xml:space="preserve">listed in other positions; whereas  other conditions </w:t>
-      </w:r>
-      <w:r>
-        <w:rPr>
-          <w:rFonts w:ascii="Courier New" w:hAnsi="Courier New" w:cs="Courier New"/>
-        </w:rPr>
-        <w:t>are</w:t>
-      </w:r>
-      <w:r>
-        <w:rPr>
-          <w:rFonts w:ascii="Courier New" w:hAnsi="Courier New" w:cs="Courier New"/>
-        </w:rPr>
-        <w:t xml:space="preserve"> </w:t>
-      </w:r>
-      <w:r>
-        <w:rPr>
-          <w:rFonts w:ascii="Courier New" w:hAnsi="Courier New" w:cs="Courier New"/>
-        </w:rPr>
-        <w:t xml:space="preserve">frequently </w:t>
-      </w:r>
-      <w:r>
-        <w:rPr>
-          <w:rFonts w:ascii="Courier New" w:hAnsi="Courier New" w:cs="Courier New"/>
-        </w:rPr>
-        <w:t>listed in non-primary positions.</w:t>
-      </w:r>
-      <w:r>
-        <w:rPr>
-          <w:rFonts w:ascii="Courier New" w:hAnsi="Courier New" w:cs="Courier New"/>
-        </w:rPr>
-        <w:t>"</w:t>
-      </w:r>
-    </w:p>
-    <w:p>
-      <w:pPr>
-        <w:spacing w:after="0"/>
-        <w:rPr>
-          <w:rFonts w:ascii="Courier New" w:hAnsi="Courier New" w:cs="Courier New"/>
-        </w:rPr>
-      </w:pPr>
-    </w:p>
-    <w:p>
-      <w:pPr>
-        <w:spacing w:after="0"/>
-        <w:rPr>
-          <w:rFonts w:ascii="Courier New" w:hAnsi="Courier New" w:cs="Courier New"/>
-        </w:rPr>
-      </w:pPr>
     </w:p>
     <w:p>
       <w:pPr>
@@ -6365,170 +6896,19 @@
         <w:rPr>
           <w:rFonts w:ascii="Courier New" w:hAnsi="Courier New" w:cs="Courier New"/>
         </w:rPr>
-        <w:t>HospitalizationsTab</w:t>
+        <w:t>deathHospED</w:t>
+      </w:r>
+      <w:r>
+        <w:rPr>
+          <w:rFonts w:ascii="Courier New" w:hAnsi="Courier New" w:cs="Courier New"/>
+        </w:rPr>
+        <w:t>Tab</w:t>
       </w:r>
       <w:proofErr w:type="spellEnd"/>
       <w:r>
         <w:rPr>
           <w:rFonts w:ascii="Courier New" w:hAnsi="Courier New" w:cs="Courier New"/>
         </w:rPr>
-        <w:t xml:space="preserve"> &lt;-</w:t>
-      </w:r>
-      <w:r>
-        <w:rPr>
-          <w:rFonts w:ascii="Courier New" w:hAnsi="Courier New" w:cs="Courier New"/>
-        </w:rPr>
-        <w:t xml:space="preserve"> paste(</w:t>
-      </w:r>
-      <w:proofErr w:type="spellStart"/>
-      <w:r>
-        <w:rPr>
-          <w:rFonts w:ascii="Courier New" w:hAnsi="Courier New" w:cs="Courier New"/>
-        </w:rPr>
-        <w:t>hospA</w:t>
-      </w:r>
-      <w:proofErr w:type="spellEnd"/>
-      <w:r>
-        <w:rPr>
-          <w:rFonts w:ascii="Courier New" w:hAnsi="Courier New" w:cs="Courier New"/>
-        </w:rPr>
-        <w:t>,</w:t>
-      </w:r>
-      <w:r>
-        <w:rPr>
-          <w:rFonts w:ascii="Courier New" w:hAnsi="Courier New" w:cs="Courier New"/>
-        </w:rPr>
-        <w:t>"</w:t>
-      </w:r>
-      <w:r>
-        <w:rPr>
-          <w:rFonts w:ascii="Courier New" w:hAnsi="Courier New" w:cs="Courier New"/>
-        </w:rPr>
-        <w:t>&lt;br&gt;&lt;br&gt;</w:t>
-      </w:r>
-      <w:r>
-        <w:rPr>
-          <w:rFonts w:ascii="Courier New" w:hAnsi="Courier New" w:cs="Courier New"/>
-        </w:rPr>
-        <w:t>"</w:t>
-      </w:r>
-      <w:r>
-        <w:rPr>
-          <w:rFonts w:ascii="Courier New" w:hAnsi="Courier New" w:cs="Courier New"/>
-        </w:rPr>
-        <w:t>,</w:t>
-      </w:r>
-      <w:proofErr w:type="spellStart"/>
-      <w:r>
-        <w:rPr>
-          <w:rFonts w:ascii="Courier New" w:hAnsi="Courier New" w:cs="Courier New"/>
-        </w:rPr>
-        <w:t>hospB</w:t>
-      </w:r>
-      <w:proofErr w:type="spellEnd"/>
-      <w:r>
-        <w:rPr>
-          <w:rFonts w:ascii="Courier New" w:hAnsi="Courier New" w:cs="Courier New"/>
-        </w:rPr>
-        <w:t>)</w:t>
-      </w:r>
-    </w:p>
-    <w:p>
-      <w:pPr>
-        <w:spacing w:after="0"/>
-        <w:rPr>
-          <w:rFonts w:ascii="Courier New" w:hAnsi="Courier New" w:cs="Courier New"/>
-        </w:rPr>
-      </w:pPr>
-      <w:proofErr w:type="spellStart"/>
-      <w:r>
-        <w:rPr>
-          <w:rFonts w:ascii="Courier New" w:hAnsi="Courier New" w:cs="Courier New"/>
-        </w:rPr>
-        <w:t>Hospital</w:t>
-      </w:r>
-      <w:r>
-        <w:rPr>
-          <w:rFonts w:ascii="Courier New" w:hAnsi="Courier New" w:cs="Courier New"/>
-        </w:rPr>
-        <w:t>PrimaryAny</w:t>
-      </w:r>
-      <w:r>
-        <w:rPr>
-          <w:rFonts w:ascii="Courier New" w:hAnsi="Courier New" w:cs="Courier New"/>
-        </w:rPr>
-        <w:t>Tab</w:t>
-      </w:r>
-      <w:proofErr w:type="spellEnd"/>
-      <w:r>
-        <w:rPr>
-          <w:rFonts w:ascii="Courier New" w:hAnsi="Courier New" w:cs="Courier New"/>
-        </w:rPr>
-        <w:t xml:space="preserve"> &lt;- paste(</w:t>
-      </w:r>
-      <w:proofErr w:type="spellStart"/>
-      <w:r>
-        <w:rPr>
-          <w:rFonts w:ascii="Courier New" w:hAnsi="Courier New" w:cs="Courier New"/>
-        </w:rPr>
-        <w:t>hospA</w:t>
-      </w:r>
-      <w:proofErr w:type="spellEnd"/>
-      <w:r>
-        <w:rPr>
-          <w:rFonts w:ascii="Courier New" w:hAnsi="Courier New" w:cs="Courier New"/>
-        </w:rPr>
-        <w:t>,"&lt;br&gt;&lt;br&gt;",</w:t>
-      </w:r>
-      <w:proofErr w:type="spellStart"/>
-      <w:r>
-        <w:rPr>
-          <w:rFonts w:ascii="Courier New" w:hAnsi="Courier New" w:cs="Courier New"/>
-        </w:rPr>
-        <w:t>hosp</w:t>
-      </w:r>
-      <w:r>
-        <w:rPr>
-          <w:rFonts w:ascii="Courier New" w:hAnsi="Courier New" w:cs="Courier New"/>
-        </w:rPr>
-        <w:t>C</w:t>
-      </w:r>
-      <w:proofErr w:type="spellEnd"/>
-      <w:r>
-        <w:rPr>
-          <w:rFonts w:ascii="Courier New" w:hAnsi="Courier New" w:cs="Courier New"/>
-        </w:rPr>
-        <w:t>)</w:t>
-      </w:r>
-    </w:p>
-    <w:p>
-      <w:pPr>
-        <w:spacing w:after="0"/>
-        <w:rPr>
-          <w:rFonts w:ascii="Courier New" w:hAnsi="Courier New" w:cs="Courier New"/>
-        </w:rPr>
-      </w:pPr>
-    </w:p>
-    <w:p>
-      <w:pPr>
-        <w:spacing w:after="0"/>
-        <w:rPr>
-          <w:rFonts w:ascii="Courier New" w:hAnsi="Courier New" w:cs="Courier New"/>
-        </w:rPr>
-      </w:pPr>
-      <w:proofErr w:type="spellStart"/>
-      <w:r>
-        <w:rPr>
-          <w:rFonts w:ascii="Courier New" w:hAnsi="Courier New" w:cs="Courier New"/>
-          <w:highlight w:val="cyan"/>
-        </w:rPr>
-        <w:t>disparitiesTab</w:t>
-      </w:r>
-      <w:proofErr w:type="spellEnd"/>
-      <w:r>
-        <w:rPr>
-          <w:rFonts w:ascii="Courier New" w:hAnsi="Courier New" w:cs="Courier New"/>
-        </w:rPr>
         <w:t xml:space="preserve"> &lt;- paste0('</w:t>
       </w:r>
     </w:p>
@@ -6543,172 +6923,14 @@
         <w:rPr>
           <w:rFonts w:ascii="Courier New" w:hAnsi="Courier New" w:cs="Courier New"/>
         </w:rPr>
-        <w:t>This visualization is a new presentation of disparities data, and should be considered preliminary. We are exploring other approaches and methods and welcome your input.</w:t>
-      </w:r>
-    </w:p>
-    <w:p>
-      <w:pPr>
-        <w:spacing w:after="0"/>
-        <w:rPr>
-          <w:rFonts w:ascii="Courier New" w:hAnsi="Courier New" w:cs="Courier New"/>
-        </w:rPr>
-      </w:pPr>
-      <w:r>
-        <w:rPr>
-          <w:rFonts w:ascii="Courier New" w:hAnsi="Courier New" w:cs="Courier New"/>
-        </w:rPr>
-        <w:t>&lt;br&gt;&lt;br&gt;</w:t>
-      </w:r>
-    </w:p>
-    <w:p>
-      <w:pPr>
-        <w:spacing w:after="0"/>
-        <w:rPr>
-          <w:rFonts w:ascii="Courier New" w:hAnsi="Courier New" w:cs="Courier New"/>
-        </w:rPr>
-      </w:pPr>
-      <w:r>
-        <w:rPr>
-          <w:rFonts w:ascii="Courier New" w:hAnsi="Courier New" w:cs="Courier New"/>
-        </w:rPr>
-        <w:t>This tab shows differences, or &lt;b&gt;disparities&lt;/b&gt;, in death rates between &lt;b&gt;racial/ethnic groups&lt;/b&gt;, &lt;b&gt;age groups&lt;/b&gt;, and &lt;b&gt;sex&lt;/b&gt;, for a selected cause of death in a selected county or the State overall. Reducing disparities in health outcomes is a key goal of Public Health, and clear data is essential for progress towards this goal.</w:t>
-      </w:r>
-    </w:p>
-    <w:p>
-      <w:pPr>
-        <w:spacing w:after="0"/>
-        <w:rPr>
-          <w:rFonts w:ascii="Courier New" w:hAnsi="Courier New" w:cs="Courier New"/>
-        </w:rPr>
-      </w:pPr>
-      <w:r>
-        <w:rPr>
-          <w:rFonts w:ascii="Courier New" w:hAnsi="Courier New" w:cs="Courier New"/>
-        </w:rPr>
-        <w:t>&lt;br&gt;&lt;br&gt;</w:t>
-      </w:r>
-    </w:p>
-    <w:p>
-      <w:pPr>
-        <w:spacing w:after="0"/>
-        <w:rPr>
-          <w:rFonts w:ascii="Courier New" w:hAnsi="Courier New" w:cs="Courier New"/>
-        </w:rPr>
-      </w:pPr>
-      <w:r>
-        <w:rPr>
-          <w:rFonts w:ascii="Courier New" w:hAnsi="Courier New" w:cs="Courier New"/>
-        </w:rPr>
-        <w:t>&lt;b&gt;Within each demographic category&lt;/b&gt; (race/ethnic, age, sex), for each cause of death in each geographic group, the &lt;b&gt;rate in the group with the &lt;</w:t>
-      </w:r>
-      <w:proofErr w:type="spellStart"/>
-      <w:r>
-        <w:rPr>
-          <w:rFonts w:ascii="Courier New" w:hAnsi="Courier New" w:cs="Courier New"/>
-        </w:rPr>
-        <w:t>i</w:t>
-      </w:r>
-      <w:proofErr w:type="spellEnd"/>
-      <w:r>
-        <w:rPr>
-          <w:rFonts w:ascii="Courier New" w:hAnsi="Courier New" w:cs="Courier New"/>
-        </w:rPr>
-        <w:t>&gt;lowest rate&lt;/</w:t>
-      </w:r>
-      <w:proofErr w:type="spellStart"/>
-      <w:r>
-        <w:rPr>
-          <w:rFonts w:ascii="Courier New" w:hAnsi="Courier New" w:cs="Courier New"/>
-        </w:rPr>
-        <w:t>i</w:t>
-      </w:r>
-      <w:proofErr w:type="spellEnd"/>
-      <w:r>
-        <w:rPr>
-          <w:rFonts w:ascii="Courier New" w:hAnsi="Courier New" w:cs="Courier New"/>
-        </w:rPr>
-        <w:t xml:space="preserve">&gt; is statistically compared to each other group&lt;/b&gt; in that category (e.g. for a condition where Hispanics have the lowest rate, that rate among Hispanics is compared to the rate among Blacks, Whites, and Asians, etc.). </w:t>
-      </w:r>
-    </w:p>
-    <w:p>
-      <w:pPr>
-        <w:spacing w:after="0"/>
-        <w:rPr>
-          <w:rFonts w:ascii="Courier New" w:hAnsi="Courier New" w:cs="Courier New"/>
-        </w:rPr>
-      </w:pPr>
+        <w:t xml:space="preserve">This tab displays a snapshot of cause-of-death, hospitalization, or emergency department visit rankings side-by-side for either a selected county or the whole state. The Grouping Variable tool allows users to view the data either by Age Group or by Race/Ethnicity. The option chosen under the Sort by tool will rank the causes for the specific Age Group or Race/Ethnicity selected. Different measures, including </w:t>
+      </w:r>
       <w:r>
         <w:rPr>
           <w:rFonts w:ascii="Courier New" w:hAnsi="Courier New" w:cs="Courier New"/>
         </w:rPr>
         <w:lastRenderedPageBreak/>
-        <w:t>&lt;br&gt;&lt;br&gt;</w:t>
-      </w:r>
-    </w:p>
-    <w:p>
-      <w:pPr>
-        <w:spacing w:after="0"/>
-        <w:rPr>
-          <w:rFonts w:ascii="Courier New" w:hAnsi="Courier New" w:cs="Courier New"/>
-        </w:rPr>
-      </w:pPr>
-      <w:r>
-        <w:rPr>
-          <w:rFonts w:ascii="Courier New" w:hAnsi="Courier New" w:cs="Courier New"/>
-        </w:rPr>
-        <w:t xml:space="preserve">In each chart, the group with the lowest rate is shown in green, any group that is statistically significantly higher (based on a statistical cut point of p &lt; 0.01) is shown in red, and any group that is not statistically different from the </w:t>
-      </w:r>
-      <w:r>
-        <w:rPr>
-          <w:rFonts w:ascii="Courier New" w:hAnsi="Courier New" w:cs="Courier New"/>
-        </w:rPr>
-        <w:t>"</w:t>
-      </w:r>
-      <w:r>
-        <w:rPr>
-          <w:rFonts w:ascii="Courier New" w:hAnsi="Courier New" w:cs="Courier New"/>
-        </w:rPr>
-        <w:t>lowest</w:t>
-      </w:r>
-      <w:r>
-        <w:rPr>
-          <w:rFonts w:ascii="Courier New" w:hAnsi="Courier New" w:cs="Courier New"/>
-        </w:rPr>
-        <w:t>"</w:t>
-      </w:r>
-      <w:r>
-        <w:rPr>
-          <w:rFonts w:ascii="Courier New" w:hAnsi="Courier New" w:cs="Courier New"/>
-        </w:rPr>
-        <w:t xml:space="preserve"> group is shown in blue. In addition, 95% confidence intervals are also shown for all rates, to provide visual guidance about the stability of each rate.</w:t>
-      </w:r>
-    </w:p>
-    <w:p>
-      <w:pPr>
-        <w:spacing w:after="0"/>
-        <w:rPr>
-          <w:rFonts w:ascii="Courier New" w:hAnsi="Courier New" w:cs="Courier New"/>
-        </w:rPr>
-      </w:pPr>
-      <w:r>
-        <w:rPr>
-          <w:rFonts w:ascii="Courier New" w:hAnsi="Courier New" w:cs="Courier New"/>
-        </w:rPr>
-        <w:t>&lt;br&gt;&lt;br&gt;</w:t>
-      </w:r>
-    </w:p>
-    <w:p>
-      <w:pPr>
-        <w:spacing w:after="0"/>
-        <w:rPr>
-          <w:rFonts w:ascii="Courier New" w:hAnsi="Courier New" w:cs="Courier New"/>
-        </w:rPr>
-      </w:pPr>
-      <w:r>
-        <w:rPr>
-          <w:rFonts w:ascii="Courier New" w:hAnsi="Courier New" w:cs="Courier New"/>
-        </w:rPr>
-        <w:t>In many instances, not all groups within a demographic category will be shown because all rates based on fewer than 20 deaths are excluded, to avoid misleading observations from very unstable rates.</w:t>
+        <w:t>Number, Crude Rate, and Adjusted Rate can be viewed by selecting one of these options in the Measure tool.</w:t>
       </w:r>
       <w:r>
         <w:t xml:space="preserve"> </w:t>

</xml_diff>